<commit_message>
Update the RTM with the Sequence diagram
</commit_message>
<xml_diff>
--- a/Definition/Design/Low-Level/F_SequenceDiagram.docx
+++ b/Definition/Design/Low-Level/F_SequenceDiagram.docx
@@ -5,6 +5,7 @@
     <w:sdt>
       <w:sdtPr>
         <w:rPr>
+          <w:rFonts w:eastAsiaTheme="minorHAnsi"/>
           <w:color w:val="4472C4" w:themeColor="accent1"/>
         </w:rPr>
         <w:id w:val="-2029555485"/>
@@ -15,7 +16,6 @@
       </w:sdtPr>
       <w:sdtEndPr>
         <w:rPr>
-          <w:rFonts w:eastAsiaTheme="minorHAnsi"/>
           <w:color w:val="2F5496" w:themeColor="accent1" w:themeShade="BF"/>
           <w:sz w:val="36"/>
           <w:szCs w:val="36"/>
@@ -283,7 +283,33 @@
           <w:rFonts w:ascii="Times" w:hAnsi="Times" w:cs="Times"/>
           <w:color w:val="000000"/>
         </w:rPr>
-        <w:t>Register an Account</w:t>
+        <w:t xml:space="preserve">Register an Account </w:t>
+      </w:r>
+      <w:r>
+        <w:rPr>
+          <w:rFonts w:ascii="Times" w:hAnsi="Times" w:cs="Times"/>
+          <w:color w:val="000000"/>
+        </w:rPr>
+        <w:t>Sequence</w:t>
+      </w:r>
+      <w:r>
+        <w:rPr>
+          <w:rFonts w:ascii="Times" w:hAnsi="Times" w:cs="Times"/>
+          <w:color w:val="000000"/>
+        </w:rPr>
+        <w:t xml:space="preserve">  </w:t>
+      </w:r>
+    </w:p>
+    <w:p>
+      <w:pPr>
+        <w:bidi w:val="0"/>
+      </w:pPr>
+      <w:r>
+        <w:rPr>
+          <w:rFonts w:ascii="Times" w:hAnsi="Times" w:cs="Times"/>
+          <w:color w:val="000000"/>
+        </w:rPr>
+        <w:t>ID:</w:t>
       </w:r>
       <w:r>
         <w:rPr>
@@ -297,61 +323,7 @@
           <w:rFonts w:ascii="Times" w:hAnsi="Times" w:cs="Times"/>
           <w:color w:val="000000"/>
         </w:rPr>
-        <w:t>Sequence</w:t>
-      </w:r>
-      <w:r>
-        <w:rPr>
-          <w:rFonts w:ascii="Times" w:hAnsi="Times" w:cs="Times"/>
-          <w:color w:val="000000"/>
-        </w:rPr>
-        <w:t xml:space="preserve">  </w:t>
-      </w:r>
-    </w:p>
-    <w:p>
-      <w:pPr>
-        <w:bidi w:val="0"/>
-      </w:pPr>
-      <w:r>
-        <w:rPr>
-          <w:rFonts w:ascii="Times" w:hAnsi="Times" w:cs="Times"/>
-          <w:color w:val="000000"/>
-        </w:rPr>
-        <w:t>ID:</w:t>
-      </w:r>
-      <w:r>
-        <w:rPr>
-          <w:rFonts w:ascii="Times" w:hAnsi="Times" w:cs="Times"/>
-          <w:color w:val="000000"/>
-        </w:rPr>
-        <w:t xml:space="preserve"> </w:t>
-      </w:r>
-      <w:r>
-        <w:rPr>
-          <w:rFonts w:ascii="Times" w:hAnsi="Times" w:cs="Times"/>
-          <w:color w:val="000000"/>
-        </w:rPr>
-        <w:t>F_</w:t>
-      </w:r>
-      <w:r>
-        <w:rPr>
-          <w:rFonts w:ascii="Times" w:hAnsi="Times" w:cs="Times"/>
-          <w:color w:val="000000"/>
-        </w:rPr>
-        <w:t>SQ_</w:t>
-      </w:r>
-      <w:r>
-        <w:rPr>
-          <w:rFonts w:ascii="Times" w:hAnsi="Times" w:cs="Times"/>
-          <w:color w:val="000000"/>
-        </w:rPr>
-        <w:t>Re</w:t>
-      </w:r>
-      <w:r>
-        <w:rPr>
-          <w:rFonts w:ascii="Times" w:hAnsi="Times" w:cs="Times"/>
-          <w:color w:val="000000"/>
-        </w:rPr>
-        <w:t>g_001</w:t>
+        <w:t>F_SQ_Reg_001</w:t>
       </w:r>
       <w:r>
         <w:rPr>
@@ -451,7 +423,26 @@
           <w:rFonts w:ascii="Times" w:hAnsi="Times" w:cs="Times"/>
           <w:color w:val="000000"/>
         </w:rPr>
-        <w:t>Sign In</w:t>
+        <w:t xml:space="preserve">Sign In </w:t>
+      </w:r>
+      <w:r>
+        <w:rPr>
+          <w:rFonts w:ascii="Times" w:hAnsi="Times" w:cs="Times"/>
+          <w:color w:val="000000"/>
+        </w:rPr>
+        <w:t>Sequence</w:t>
+      </w:r>
+    </w:p>
+    <w:p>
+      <w:pPr>
+        <w:bidi w:val="0"/>
+      </w:pPr>
+      <w:r>
+        <w:rPr>
+          <w:rFonts w:ascii="Times" w:hAnsi="Times" w:cs="Times"/>
+          <w:color w:val="000000"/>
+        </w:rPr>
+        <w:t>ID:</w:t>
       </w:r>
       <w:r>
         <w:rPr>
@@ -460,59 +451,21 @@
         </w:rPr>
         <w:t xml:space="preserve"> </w:t>
       </w:r>
-      <w:r>
-        <w:rPr>
-          <w:rFonts w:ascii="Times" w:hAnsi="Times" w:cs="Times"/>
-          <w:color w:val="000000"/>
-        </w:rPr>
-        <w:t>Sequence</w:t>
-      </w:r>
-    </w:p>
-    <w:p>
-      <w:pPr>
-        <w:bidi w:val="0"/>
-      </w:pPr>
-      <w:r>
-        <w:rPr>
-          <w:rFonts w:ascii="Times" w:hAnsi="Times" w:cs="Times"/>
-          <w:color w:val="000000"/>
-        </w:rPr>
-        <w:t>ID:</w:t>
-      </w:r>
-      <w:r>
-        <w:rPr>
-          <w:rFonts w:ascii="Times" w:hAnsi="Times" w:cs="Times"/>
-          <w:color w:val="000000"/>
-        </w:rPr>
-        <w:t xml:space="preserve"> </w:t>
-      </w:r>
-      <w:r>
-        <w:rPr>
-          <w:rFonts w:ascii="Times" w:hAnsi="Times" w:cs="Times"/>
-          <w:color w:val="000000"/>
-        </w:rPr>
-        <w:t>F_SQ_</w:t>
-      </w:r>
-      <w:r>
-        <w:rPr>
-          <w:rFonts w:ascii="Times" w:hAnsi="Times" w:cs="Times"/>
-          <w:color w:val="000000"/>
-        </w:rPr>
-        <w:t xml:space="preserve">SignIn </w:t>
-      </w:r>
-      <w:r>
-        <w:rPr>
-          <w:rFonts w:ascii="Times" w:hAnsi="Times" w:cs="Times"/>
-          <w:color w:val="000000"/>
-        </w:rPr>
-        <w:t>_00</w:t>
-      </w:r>
-      <w:r>
-        <w:rPr>
-          <w:rFonts w:ascii="Times" w:hAnsi="Times" w:cs="Times"/>
-          <w:color w:val="000000"/>
-        </w:rPr>
-        <w:t>2</w:t>
+      <w:proofErr w:type="spellStart"/>
+      <w:r>
+        <w:rPr>
+          <w:rFonts w:ascii="Times" w:hAnsi="Times" w:cs="Times"/>
+          <w:color w:val="000000"/>
+        </w:rPr>
+        <w:t>F_SQ_SignIn</w:t>
+      </w:r>
+      <w:proofErr w:type="spellEnd"/>
+      <w:r>
+        <w:rPr>
+          <w:rFonts w:ascii="Times" w:hAnsi="Times" w:cs="Times"/>
+          <w:color w:val="000000"/>
+        </w:rPr>
+        <w:t xml:space="preserve"> _002</w:t>
       </w:r>
     </w:p>
     <w:p>
@@ -606,7 +559,26 @@
           <w:rFonts w:ascii="Times" w:hAnsi="Times" w:cs="Times"/>
           <w:color w:val="000000"/>
         </w:rPr>
-        <w:t>Search for a restaurant</w:t>
+        <w:t xml:space="preserve">Search for a restaurant </w:t>
+      </w:r>
+      <w:r>
+        <w:rPr>
+          <w:rFonts w:ascii="Times" w:hAnsi="Times" w:cs="Times"/>
+          <w:color w:val="000000"/>
+        </w:rPr>
+        <w:t>Sequence</w:t>
+      </w:r>
+    </w:p>
+    <w:p>
+      <w:pPr>
+        <w:bidi w:val="0"/>
+      </w:pPr>
+      <w:r>
+        <w:rPr>
+          <w:rFonts w:ascii="Times" w:hAnsi="Times" w:cs="Times"/>
+          <w:color w:val="000000"/>
+        </w:rPr>
+        <w:t>ID:</w:t>
       </w:r>
       <w:r>
         <w:rPr>
@@ -620,54 +592,7 @@
           <w:rFonts w:ascii="Times" w:hAnsi="Times" w:cs="Times"/>
           <w:color w:val="000000"/>
         </w:rPr>
-        <w:t>Sequence</w:t>
-      </w:r>
-    </w:p>
-    <w:p>
-      <w:pPr>
-        <w:bidi w:val="0"/>
-      </w:pPr>
-      <w:r>
-        <w:rPr>
-          <w:rFonts w:ascii="Times" w:hAnsi="Times" w:cs="Times"/>
-          <w:color w:val="000000"/>
-        </w:rPr>
-        <w:t>ID:</w:t>
-      </w:r>
-      <w:r>
-        <w:rPr>
-          <w:rFonts w:ascii="Times" w:hAnsi="Times" w:cs="Times"/>
-          <w:color w:val="000000"/>
-        </w:rPr>
-        <w:t xml:space="preserve"> </w:t>
-      </w:r>
-      <w:r>
-        <w:rPr>
-          <w:rFonts w:ascii="Times" w:hAnsi="Times" w:cs="Times"/>
-          <w:color w:val="000000"/>
-        </w:rPr>
-        <w:t>F_SQ_S</w:t>
-      </w:r>
-      <w:r>
-        <w:rPr>
-          <w:rFonts w:ascii="Times" w:hAnsi="Times" w:cs="Times"/>
-          <w:color w:val="000000"/>
-        </w:rPr>
-        <w:t>earchRes</w:t>
-      </w:r>
-      <w:r>
-        <w:rPr>
-          <w:rFonts w:ascii="Times" w:hAnsi="Times" w:cs="Times"/>
-          <w:color w:val="000000"/>
-        </w:rPr>
-        <w:t>_00</w:t>
-      </w:r>
-      <w:r>
-        <w:rPr>
-          <w:rFonts w:ascii="Times" w:hAnsi="Times" w:cs="Times"/>
-          <w:color w:val="000000"/>
-        </w:rPr>
-        <w:t>3</w:t>
+        <w:t>F_SQ_SearchRes_003</w:t>
       </w:r>
     </w:p>
     <w:p>
@@ -792,28 +717,7 @@
           <w:rFonts w:ascii="Times" w:hAnsi="Times" w:cs="Times"/>
           <w:color w:val="000000"/>
         </w:rPr>
-        <w:t>F_SQ_S</w:t>
-      </w:r>
-      <w:r>
-        <w:rPr>
-          <w:rFonts w:ascii="Times" w:hAnsi="Times" w:cs="Times"/>
-          <w:color w:val="000000"/>
-        </w:rPr>
-        <w:t>elect</w:t>
-      </w:r>
-      <w:r>
-        <w:rPr>
-          <w:rFonts w:ascii="Times" w:hAnsi="Times" w:cs="Times"/>
-          <w:color w:val="000000"/>
-        </w:rPr>
-        <w:t>Res_00</w:t>
-      </w:r>
-      <w:r>
-        <w:rPr>
-          <w:rFonts w:ascii="Times" w:hAnsi="Times" w:cs="Times"/>
-          <w:color w:val="000000"/>
-        </w:rPr>
-        <w:t>4</w:t>
+        <w:t>F_SQ_SelectRes_004</w:t>
       </w:r>
     </w:p>
     <w:p>
@@ -946,7 +850,26 @@
           <w:rFonts w:ascii="Times" w:hAnsi="Times" w:cs="Times"/>
           <w:color w:val="000000"/>
         </w:rPr>
-        <w:t>Select meals</w:t>
+        <w:t xml:space="preserve">Select meals </w:t>
+      </w:r>
+      <w:r>
+        <w:rPr>
+          <w:rFonts w:ascii="Times" w:hAnsi="Times" w:cs="Times"/>
+          <w:color w:val="000000"/>
+        </w:rPr>
+        <w:t>Sequence</w:t>
+      </w:r>
+    </w:p>
+    <w:p>
+      <w:pPr>
+        <w:bidi w:val="0"/>
+      </w:pPr>
+      <w:r>
+        <w:rPr>
+          <w:rFonts w:ascii="Times" w:hAnsi="Times" w:cs="Times"/>
+          <w:color w:val="000000"/>
+        </w:rPr>
+        <w:t>ID:</w:t>
       </w:r>
       <w:r>
         <w:rPr>
@@ -960,54 +883,7 @@
           <w:rFonts w:ascii="Times" w:hAnsi="Times" w:cs="Times"/>
           <w:color w:val="000000"/>
         </w:rPr>
-        <w:t>Sequence</w:t>
-      </w:r>
-    </w:p>
-    <w:p>
-      <w:pPr>
-        <w:bidi w:val="0"/>
-      </w:pPr>
-      <w:r>
-        <w:rPr>
-          <w:rFonts w:ascii="Times" w:hAnsi="Times" w:cs="Times"/>
-          <w:color w:val="000000"/>
-        </w:rPr>
-        <w:t>ID:</w:t>
-      </w:r>
-      <w:r>
-        <w:rPr>
-          <w:rFonts w:ascii="Times" w:hAnsi="Times" w:cs="Times"/>
-          <w:color w:val="000000"/>
-        </w:rPr>
-        <w:t xml:space="preserve"> </w:t>
-      </w:r>
-      <w:r>
-        <w:rPr>
-          <w:rFonts w:ascii="Times" w:hAnsi="Times" w:cs="Times"/>
-          <w:color w:val="000000"/>
-        </w:rPr>
-        <w:t>F_SQ_Select</w:t>
-      </w:r>
-      <w:r>
-        <w:rPr>
-          <w:rFonts w:ascii="Times" w:hAnsi="Times" w:cs="Times"/>
-          <w:color w:val="000000"/>
-        </w:rPr>
-        <w:t>Meal</w:t>
-      </w:r>
-      <w:r>
-        <w:rPr>
-          <w:rFonts w:ascii="Times" w:hAnsi="Times" w:cs="Times"/>
-          <w:color w:val="000000"/>
-        </w:rPr>
-        <w:t>_00</w:t>
-      </w:r>
-      <w:r>
-        <w:rPr>
-          <w:rFonts w:ascii="Times" w:hAnsi="Times" w:cs="Times"/>
-          <w:color w:val="000000"/>
-        </w:rPr>
-        <w:t>5</w:t>
+        <w:t>F_SQ_SelectMeal_005</w:t>
       </w:r>
     </w:p>
     <w:p>
@@ -1089,7 +965,26 @@
           <w:rFonts w:ascii="Times" w:hAnsi="Times" w:cs="Times"/>
           <w:color w:val="000000"/>
         </w:rPr>
-        <w:t>Confirm order</w:t>
+        <w:t xml:space="preserve">Confirm order </w:t>
+      </w:r>
+      <w:r>
+        <w:rPr>
+          <w:rFonts w:ascii="Times" w:hAnsi="Times" w:cs="Times"/>
+          <w:color w:val="000000"/>
+        </w:rPr>
+        <w:t>sequences</w:t>
+      </w:r>
+    </w:p>
+    <w:p>
+      <w:pPr>
+        <w:bidi w:val="0"/>
+      </w:pPr>
+      <w:r>
+        <w:rPr>
+          <w:rFonts w:ascii="Times" w:hAnsi="Times" w:cs="Times"/>
+          <w:color w:val="000000"/>
+        </w:rPr>
+        <w:t>ID:</w:t>
       </w:r>
       <w:r>
         <w:rPr>
@@ -1103,40 +998,21 @@
           <w:rFonts w:ascii="Times" w:hAnsi="Times" w:cs="Times"/>
           <w:color w:val="000000"/>
         </w:rPr>
-        <w:t>sequences</w:t>
-      </w:r>
-    </w:p>
-    <w:p>
-      <w:pPr>
-        <w:bidi w:val="0"/>
-      </w:pPr>
-      <w:r>
-        <w:rPr>
-          <w:rFonts w:ascii="Times" w:hAnsi="Times" w:cs="Times"/>
-          <w:color w:val="000000"/>
-        </w:rPr>
-        <w:t>ID:</w:t>
-      </w:r>
-      <w:r>
-        <w:rPr>
-          <w:rFonts w:ascii="Times" w:hAnsi="Times" w:cs="Times"/>
-          <w:color w:val="000000"/>
-        </w:rPr>
-        <w:t xml:space="preserve"> </w:t>
-      </w:r>
-      <w:r>
-        <w:rPr>
-          <w:rFonts w:ascii="Times" w:hAnsi="Times" w:cs="Times"/>
-          <w:color w:val="000000"/>
-        </w:rPr>
-        <w:t>F_SQ_SelectMeal_00</w:t>
-      </w:r>
-      <w:r>
-        <w:rPr>
-          <w:rFonts w:ascii="Times" w:hAnsi="Times" w:cs="Times"/>
-          <w:color w:val="000000"/>
-        </w:rPr>
-        <w:t>6</w:t>
+        <w:t>F_SQ_</w:t>
+      </w:r>
+      <w:r>
+        <w:rPr>
+          <w:rFonts w:ascii="Times" w:hAnsi="Times" w:cs="Times"/>
+          <w:color w:val="000000"/>
+        </w:rPr>
+        <w:t>ConfirmMeal</w:t>
+      </w:r>
+      <w:r>
+        <w:rPr>
+          <w:rFonts w:ascii="Times" w:hAnsi="Times" w:cs="Times"/>
+          <w:color w:val="000000"/>
+        </w:rPr>
+        <w:t>_006</w:t>
       </w:r>
     </w:p>
     <w:p>
@@ -1268,14 +1144,7 @@
           <w:rFonts w:ascii="Times" w:hAnsi="Times" w:cs="Times"/>
           <w:color w:val="000000"/>
         </w:rPr>
-        <w:t>F_SQ_</w:t>
-      </w:r>
-      <w:r>
-        <w:rPr>
-          <w:rFonts w:ascii="Times" w:hAnsi="Times" w:cs="Times"/>
-          <w:color w:val="000000"/>
-        </w:rPr>
-        <w:t>ViewOffers</w:t>
+        <w:t>F_SQ_ViewOffers</w:t>
       </w:r>
       <w:r>
         <w:rPr>
@@ -1289,14 +1158,7 @@
           <w:rFonts w:ascii="Times" w:hAnsi="Times" w:cs="Times"/>
           <w:color w:val="000000"/>
         </w:rPr>
-        <w:t>_00</w:t>
-      </w:r>
-      <w:r>
-        <w:rPr>
-          <w:rFonts w:ascii="Times" w:hAnsi="Times" w:cs="Times"/>
-          <w:color w:val="000000"/>
-        </w:rPr>
-        <w:t>7</w:t>
+        <w:t>_007</w:t>
       </w:r>
     </w:p>
     <w:p>
@@ -1464,14 +1326,7 @@
           <w:color w:val="000000"/>
         </w:rPr>
         <w:lastRenderedPageBreak/>
-        <w:t>Select an offer/Promotion to apply</w:t>
-      </w:r>
-      <w:r>
-        <w:rPr>
-          <w:rFonts w:ascii="Times" w:hAnsi="Times" w:cs="Times"/>
-          <w:color w:val="000000"/>
-        </w:rPr>
-        <w:t xml:space="preserve"> Sequence</w:t>
+        <w:t>Select an offer/Promotion to apply Sequence</w:t>
       </w:r>
     </w:p>
     <w:p>
@@ -1501,28 +1356,7 @@
           <w:rFonts w:ascii="Times" w:hAnsi="Times" w:cs="Times"/>
           <w:color w:val="000000"/>
         </w:rPr>
-        <w:t>F_SQ_</w:t>
-      </w:r>
-      <w:r>
-        <w:rPr>
-          <w:rFonts w:ascii="Times" w:hAnsi="Times" w:cs="Times"/>
-          <w:color w:val="000000"/>
-        </w:rPr>
-        <w:t>Select</w:t>
-      </w:r>
-      <w:r>
-        <w:rPr>
-          <w:rFonts w:ascii="Times" w:hAnsi="Times" w:cs="Times"/>
-          <w:color w:val="000000"/>
-        </w:rPr>
-        <w:t>Offers&amp;Promotions_00</w:t>
-      </w:r>
-      <w:r>
-        <w:rPr>
-          <w:rFonts w:ascii="Times" w:hAnsi="Times" w:cs="Times"/>
-          <w:color w:val="000000"/>
-        </w:rPr>
-        <w:t>8</w:t>
+        <w:t>F_SQ_SelectOffers&amp;Promotions_008</w:t>
       </w:r>
     </w:p>
     <w:p>
@@ -1740,7 +1574,33 @@
           <w:rFonts w:ascii="Times" w:hAnsi="Times" w:cs="Times"/>
           <w:color w:val="000000"/>
         </w:rPr>
-        <w:t>Add User</w:t>
+        <w:t xml:space="preserve">Add User </w:t>
+      </w:r>
+      <w:r>
+        <w:rPr>
+          <w:rFonts w:ascii="Times" w:hAnsi="Times" w:cs="Times"/>
+          <w:color w:val="000000"/>
+        </w:rPr>
+        <w:t>Sequence</w:t>
+      </w:r>
+      <w:r>
+        <w:rPr>
+          <w:rFonts w:ascii="Times" w:hAnsi="Times" w:cs="Times"/>
+          <w:color w:val="000000"/>
+        </w:rPr>
+        <w:t xml:space="preserve">  </w:t>
+      </w:r>
+    </w:p>
+    <w:p>
+      <w:pPr>
+        <w:bidi w:val="0"/>
+      </w:pPr>
+      <w:r>
+        <w:rPr>
+          <w:rFonts w:ascii="Times" w:hAnsi="Times" w:cs="Times"/>
+          <w:color w:val="000000"/>
+        </w:rPr>
+        <w:t>ID:</w:t>
       </w:r>
       <w:r>
         <w:rPr>
@@ -1754,61 +1614,7 @@
           <w:rFonts w:ascii="Times" w:hAnsi="Times" w:cs="Times"/>
           <w:color w:val="000000"/>
         </w:rPr>
-        <w:t>Sequence</w:t>
-      </w:r>
-      <w:r>
-        <w:rPr>
-          <w:rFonts w:ascii="Times" w:hAnsi="Times" w:cs="Times"/>
-          <w:color w:val="000000"/>
-        </w:rPr>
-        <w:t xml:space="preserve">  </w:t>
-      </w:r>
-    </w:p>
-    <w:p>
-      <w:pPr>
-        <w:bidi w:val="0"/>
-      </w:pPr>
-      <w:r>
-        <w:rPr>
-          <w:rFonts w:ascii="Times" w:hAnsi="Times" w:cs="Times"/>
-          <w:color w:val="000000"/>
-        </w:rPr>
-        <w:t>ID:</w:t>
-      </w:r>
-      <w:r>
-        <w:rPr>
-          <w:rFonts w:ascii="Times" w:hAnsi="Times" w:cs="Times"/>
-          <w:color w:val="000000"/>
-        </w:rPr>
-        <w:t xml:space="preserve"> </w:t>
-      </w:r>
-      <w:r>
-        <w:rPr>
-          <w:rFonts w:ascii="Times" w:hAnsi="Times" w:cs="Times"/>
-          <w:color w:val="000000"/>
-        </w:rPr>
-        <w:t>F_SQ_</w:t>
-      </w:r>
-      <w:r>
-        <w:rPr>
-          <w:rFonts w:ascii="Times" w:hAnsi="Times" w:cs="Times"/>
-          <w:color w:val="000000"/>
-        </w:rPr>
-        <w:t>AddUser</w:t>
-      </w:r>
-      <w:r>
-        <w:rPr>
-          <w:rFonts w:ascii="Times" w:hAnsi="Times" w:cs="Times"/>
-          <w:color w:val="000000"/>
-        </w:rPr>
-        <w:t>_0</w:t>
-      </w:r>
-      <w:r>
-        <w:rPr>
-          <w:rFonts w:ascii="Times" w:hAnsi="Times" w:cs="Times"/>
-          <w:color w:val="000000"/>
-        </w:rPr>
-        <w:t>09</w:t>
+        <w:t>F_SQ_AddUser_009</w:t>
       </w:r>
     </w:p>
     <w:p>
@@ -1890,7 +1696,26 @@
           <w:rFonts w:ascii="Times" w:hAnsi="Times" w:cs="Times"/>
           <w:color w:val="000000"/>
         </w:rPr>
-        <w:t>Add Restaurant</w:t>
+        <w:t xml:space="preserve">Add Restaurant </w:t>
+      </w:r>
+      <w:r>
+        <w:rPr>
+          <w:rFonts w:ascii="Times" w:hAnsi="Times" w:cs="Times"/>
+          <w:color w:val="000000"/>
+        </w:rPr>
+        <w:t>Sequence</w:t>
+      </w:r>
+    </w:p>
+    <w:p>
+      <w:pPr>
+        <w:bidi w:val="0"/>
+      </w:pPr>
+      <w:r>
+        <w:rPr>
+          <w:rFonts w:ascii="Times" w:hAnsi="Times" w:cs="Times"/>
+          <w:color w:val="000000"/>
+        </w:rPr>
+        <w:t>ID:</w:t>
       </w:r>
       <w:r>
         <w:rPr>
@@ -1904,54 +1729,7 @@
           <w:rFonts w:ascii="Times" w:hAnsi="Times" w:cs="Times"/>
           <w:color w:val="000000"/>
         </w:rPr>
-        <w:t>Sequence</w:t>
-      </w:r>
-    </w:p>
-    <w:p>
-      <w:pPr>
-        <w:bidi w:val="0"/>
-      </w:pPr>
-      <w:r>
-        <w:rPr>
-          <w:rFonts w:ascii="Times" w:hAnsi="Times" w:cs="Times"/>
-          <w:color w:val="000000"/>
-        </w:rPr>
-        <w:t>ID:</w:t>
-      </w:r>
-      <w:r>
-        <w:rPr>
-          <w:rFonts w:ascii="Times" w:hAnsi="Times" w:cs="Times"/>
-          <w:color w:val="000000"/>
-        </w:rPr>
-        <w:t xml:space="preserve"> </w:t>
-      </w:r>
-      <w:r>
-        <w:rPr>
-          <w:rFonts w:ascii="Times" w:hAnsi="Times" w:cs="Times"/>
-          <w:color w:val="000000"/>
-        </w:rPr>
-        <w:t>F_SQ_Add</w:t>
-      </w:r>
-      <w:r>
-        <w:rPr>
-          <w:rFonts w:ascii="Times" w:hAnsi="Times" w:cs="Times"/>
-          <w:color w:val="000000"/>
-        </w:rPr>
-        <w:t>Res</w:t>
-      </w:r>
-      <w:r>
-        <w:rPr>
-          <w:rFonts w:ascii="Times" w:hAnsi="Times" w:cs="Times"/>
-          <w:color w:val="000000"/>
-        </w:rPr>
-        <w:t>_0</w:t>
-      </w:r>
-      <w:r>
-        <w:rPr>
-          <w:rFonts w:ascii="Times" w:hAnsi="Times" w:cs="Times"/>
-          <w:color w:val="000000"/>
-        </w:rPr>
-        <w:t>10</w:t>
+        <w:t>F_SQ_AddRes_010</w:t>
       </w:r>
     </w:p>
     <w:p>
@@ -2122,28 +1900,7 @@
           <w:rFonts w:ascii="Times" w:hAnsi="Times" w:cs="Times"/>
           <w:color w:val="000000"/>
         </w:rPr>
-        <w:t>F_SQ_Add</w:t>
-      </w:r>
-      <w:r>
-        <w:rPr>
-          <w:rFonts w:ascii="Times" w:hAnsi="Times" w:cs="Times"/>
-          <w:color w:val="000000"/>
-        </w:rPr>
-        <w:t>MenuItem</w:t>
-      </w:r>
-      <w:r>
-        <w:rPr>
-          <w:rFonts w:ascii="Times" w:hAnsi="Times" w:cs="Times"/>
-          <w:color w:val="000000"/>
-        </w:rPr>
-        <w:t>_01</w:t>
-      </w:r>
-      <w:r>
-        <w:rPr>
-          <w:rFonts w:ascii="Times" w:hAnsi="Times" w:cs="Times"/>
-          <w:color w:val="000000"/>
-        </w:rPr>
-        <w:t>1</w:t>
+        <w:t>F_SQ_AddMenuItem_011</w:t>
       </w:r>
     </w:p>
     <w:p>
@@ -2222,7 +1979,26 @@
           <w:rFonts w:ascii="Times" w:hAnsi="Times" w:cs="Times"/>
           <w:color w:val="000000"/>
         </w:rPr>
-        <w:t>Add Offers</w:t>
+        <w:t xml:space="preserve">Add Offers </w:t>
+      </w:r>
+      <w:r>
+        <w:rPr>
+          <w:rFonts w:ascii="Times" w:hAnsi="Times" w:cs="Times"/>
+          <w:color w:val="000000"/>
+        </w:rPr>
+        <w:t>Sequence</w:t>
+      </w:r>
+    </w:p>
+    <w:p>
+      <w:pPr>
+        <w:bidi w:val="0"/>
+      </w:pPr>
+      <w:r>
+        <w:rPr>
+          <w:rFonts w:ascii="Times" w:hAnsi="Times" w:cs="Times"/>
+          <w:color w:val="000000"/>
+        </w:rPr>
+        <w:t>ID:</w:t>
       </w:r>
       <w:r>
         <w:rPr>
@@ -2236,54 +2012,7 @@
           <w:rFonts w:ascii="Times" w:hAnsi="Times" w:cs="Times"/>
           <w:color w:val="000000"/>
         </w:rPr>
-        <w:t>Sequence</w:t>
-      </w:r>
-    </w:p>
-    <w:p>
-      <w:pPr>
-        <w:bidi w:val="0"/>
-      </w:pPr>
-      <w:r>
-        <w:rPr>
-          <w:rFonts w:ascii="Times" w:hAnsi="Times" w:cs="Times"/>
-          <w:color w:val="000000"/>
-        </w:rPr>
-        <w:t>ID:</w:t>
-      </w:r>
-      <w:r>
-        <w:rPr>
-          <w:rFonts w:ascii="Times" w:hAnsi="Times" w:cs="Times"/>
-          <w:color w:val="000000"/>
-        </w:rPr>
-        <w:t xml:space="preserve"> </w:t>
-      </w:r>
-      <w:r>
-        <w:rPr>
-          <w:rFonts w:ascii="Times" w:hAnsi="Times" w:cs="Times"/>
-          <w:color w:val="000000"/>
-        </w:rPr>
-        <w:t>F_SQ_Add</w:t>
-      </w:r>
-      <w:r>
-        <w:rPr>
-          <w:rFonts w:ascii="Times" w:hAnsi="Times" w:cs="Times"/>
-          <w:color w:val="000000"/>
-        </w:rPr>
-        <w:t>Offers</w:t>
-      </w:r>
-      <w:r>
-        <w:rPr>
-          <w:rFonts w:ascii="Times" w:hAnsi="Times" w:cs="Times"/>
-          <w:color w:val="000000"/>
-        </w:rPr>
-        <w:t>_01</w:t>
-      </w:r>
-      <w:r>
-        <w:rPr>
-          <w:rFonts w:ascii="Times" w:hAnsi="Times" w:cs="Times"/>
-          <w:color w:val="000000"/>
-        </w:rPr>
-        <w:t>2</w:t>
+        <w:t>F_SQ_AddOffers_012</w:t>
       </w:r>
     </w:p>
     <w:p>
@@ -2409,7 +2138,15 @@
           <w:color w:val="000000"/>
         </w:rPr>
         <w:lastRenderedPageBreak/>
-        <w:t>Add Admin</w:t>
+        <w:t xml:space="preserve">Add </w:t>
+      </w:r>
+      <w:proofErr w:type="spellStart"/>
+      <w:r>
+        <w:rPr>
+          <w:rFonts w:ascii="Times" w:hAnsi="Times" w:cs="Times"/>
+          <w:color w:val="000000"/>
+        </w:rPr>
+        <w:t>Admin</w:t>
       </w:r>
       <w:r>
         <w:rPr>
@@ -2418,6 +2155,7 @@
         </w:rPr>
         <w:t>Sequence</w:t>
       </w:r>
+      <w:proofErr w:type="spellEnd"/>
     </w:p>
     <w:p>
       <w:pPr>
@@ -2442,14 +2180,7 @@
           <w:rFonts w:ascii="Times" w:hAnsi="Times" w:cs="Times"/>
           <w:color w:val="000000"/>
         </w:rPr>
-        <w:t>F_SQ_AddOffers_01</w:t>
-      </w:r>
-      <w:r>
-        <w:rPr>
-          <w:rFonts w:ascii="Times" w:hAnsi="Times" w:cs="Times"/>
-          <w:color w:val="000000"/>
-        </w:rPr>
-        <w:t>3</w:t>
+        <w:t>F_SQ_AddOffers_013</w:t>
       </w:r>
     </w:p>
     <w:p>
@@ -3752,6 +3483,8 @@
   <w:rsids>
     <w:rsidRoot w:val="006C7D06"/>
     <w:rsid w:val="006C7D06"/>
+    <w:rsid w:val="00BF7F65"/>
+    <w:rsid w:val="00DC3F6D"/>
     <w:rsid w:val="00F20C41"/>
   </w:rsids>
   <m:mathPr>
@@ -4205,10 +3938,6 @@
     <w:name w:val="624783C28B4F40F3BFF607DB7F13DAC3"/>
     <w:rsid w:val="006C7D06"/>
   </w:style>
-  <w:style w:type="paragraph" w:customStyle="1" w:styleId="F0D8339BC79247E2BA457DE820B7291B">
-    <w:name w:val="F0D8339BC79247E2BA457DE820B7291B"/>
-    <w:rsid w:val="006C7D06"/>
-  </w:style>
 </w:styles>
 </file>
 

</xml_diff>

<commit_message>
Update Sequience diagram after requirments Changed
</commit_message>
<xml_diff>
--- a/Definition/Design/Low-Level/F_SequenceDiagram.docx
+++ b/Definition/Design/Low-Level/F_SequenceDiagram.docx
@@ -535,139 +535,6 @@
       <w:pPr>
         <w:bidi w:val="0"/>
       </w:pPr>
-    </w:p>
-    <w:p>
-      <w:pPr>
-        <w:bidi w:val="0"/>
-      </w:pPr>
-    </w:p>
-    <w:p>
-      <w:pPr>
-        <w:bidi w:val="0"/>
-      </w:pPr>
-    </w:p>
-    <w:p>
-      <w:pPr>
-        <w:bidi w:val="0"/>
-        <w:rPr>
-          <w:rFonts w:ascii="Times" w:hAnsi="Times" w:cs="Times"/>
-          <w:color w:val="000000"/>
-        </w:rPr>
-      </w:pPr>
-      <w:r>
-        <w:rPr>
-          <w:rFonts w:ascii="Times" w:hAnsi="Times" w:cs="Times"/>
-          <w:color w:val="000000"/>
-        </w:rPr>
-        <w:t xml:space="preserve">Search for a restaurant </w:t>
-      </w:r>
-      <w:r>
-        <w:rPr>
-          <w:rFonts w:ascii="Times" w:hAnsi="Times" w:cs="Times"/>
-          <w:color w:val="000000"/>
-        </w:rPr>
-        <w:t>Sequence</w:t>
-      </w:r>
-    </w:p>
-    <w:p>
-      <w:pPr>
-        <w:bidi w:val="0"/>
-      </w:pPr>
-      <w:r>
-        <w:rPr>
-          <w:rFonts w:ascii="Times" w:hAnsi="Times" w:cs="Times"/>
-          <w:color w:val="000000"/>
-        </w:rPr>
-        <w:t>ID:</w:t>
-      </w:r>
-      <w:r>
-        <w:rPr>
-          <w:rFonts w:ascii="Times" w:hAnsi="Times" w:cs="Times"/>
-          <w:color w:val="000000"/>
-        </w:rPr>
-        <w:t xml:space="preserve"> </w:t>
-      </w:r>
-      <w:r>
-        <w:rPr>
-          <w:rFonts w:ascii="Times" w:hAnsi="Times" w:cs="Times"/>
-          <w:color w:val="000000"/>
-        </w:rPr>
-        <w:t>F_SQ_SearchRes_003</w:t>
-      </w:r>
-    </w:p>
-    <w:p>
-      <w:pPr>
-        <w:bidi w:val="0"/>
-        <w:rPr>
-          <w:rFonts w:ascii="Times" w:hAnsi="Times" w:cs="Times"/>
-          <w:color w:val="000000"/>
-        </w:rPr>
-      </w:pPr>
-    </w:p>
-    <w:p>
-      <w:pPr>
-        <w:bidi w:val="0"/>
-        <w:rPr>
-          <w:rFonts w:ascii="Times" w:hAnsi="Times" w:cs="Times"/>
-          <w:color w:val="000000"/>
-        </w:rPr>
-      </w:pPr>
-      <w:r>
-        <w:rPr>
-          <w:rFonts w:ascii="Times" w:hAnsi="Times" w:cs="Times"/>
-          <w:noProof/>
-          <w:color w:val="000000"/>
-          <w:bdr w:val="none" w:sz="0" w:space="0" w:color="auto" w:frame="1"/>
-        </w:rPr>
-        <w:drawing>
-          <wp:inline distT="0" distB="0" distL="0" distR="0" wp14:anchorId="0ABC7E70" wp14:editId="1F4EC640">
-            <wp:extent cx="5274310" cy="2073275"/>
-            <wp:effectExtent l="0" t="0" r="2540" b="3175"/>
-            <wp:docPr id="39" name="Picture 39"/>
-            <wp:cNvGraphicFramePr>
-              <a:graphicFrameLocks xmlns:a="http://schemas.openxmlformats.org/drawingml/2006/main" noChangeAspect="1"/>
-            </wp:cNvGraphicFramePr>
-            <a:graphic xmlns:a="http://schemas.openxmlformats.org/drawingml/2006/main">
-              <a:graphicData uri="http://schemas.openxmlformats.org/drawingml/2006/picture">
-                <pic:pic xmlns:pic="http://schemas.openxmlformats.org/drawingml/2006/picture">
-                  <pic:nvPicPr>
-                    <pic:cNvPr id="0" name="Picture 41"/>
-                    <pic:cNvPicPr>
-                      <a:picLocks noChangeAspect="1" noChangeArrowheads="1"/>
-                    </pic:cNvPicPr>
-                  </pic:nvPicPr>
-                  <pic:blipFill>
-                    <a:blip r:embed="rId11">
-                      <a:extLst>
-                        <a:ext uri="{28A0092B-C50C-407E-A947-70E740481C1C}">
-                          <a14:useLocalDpi xmlns:a14="http://schemas.microsoft.com/office/drawing/2010/main" val="0"/>
-                        </a:ext>
-                      </a:extLst>
-                    </a:blip>
-                    <a:srcRect/>
-                    <a:stretch>
-                      <a:fillRect/>
-                    </a:stretch>
-                  </pic:blipFill>
-                  <pic:spPr bwMode="auto">
-                    <a:xfrm>
-                      <a:off x="0" y="0"/>
-                      <a:ext cx="5274310" cy="2073275"/>
-                    </a:xfrm>
-                    <a:prstGeom prst="rect">
-                      <a:avLst/>
-                    </a:prstGeom>
-                    <a:noFill/>
-                    <a:ln>
-                      <a:noFill/>
-                    </a:ln>
-                  </pic:spPr>
-                </pic:pic>
-              </a:graphicData>
-            </a:graphic>
-          </wp:inline>
-        </w:drawing>
-      </w:r>
       <w:r>
         <w:rPr>
           <w:rFonts w:ascii="Times" w:hAnsi="Times" w:cs="Times"/>
@@ -691,6 +558,7 @@
           <w:rFonts w:ascii="Times" w:hAnsi="Times" w:cs="Times"/>
           <w:color w:val="000000"/>
         </w:rPr>
+        <w:lastRenderedPageBreak/>
         <w:t>Select a restaurant</w:t>
       </w:r>
     </w:p>
@@ -752,7 +620,7 @@
                     </pic:cNvPicPr>
                   </pic:nvPicPr>
                   <pic:blipFill>
-                    <a:blip r:embed="rId12">
+                    <a:blip r:embed="rId11">
                       <a:extLst>
                         <a:ext uri="{28A0092B-C50C-407E-A947-70E740481C1C}">
                           <a14:useLocalDpi xmlns:a14="http://schemas.microsoft.com/office/drawing/2010/main" val="0"/>
@@ -897,6 +765,7 @@
           <w:color w:val="000000"/>
           <w:bdr w:val="none" w:sz="0" w:space="0" w:color="auto" w:frame="1"/>
         </w:rPr>
+        <w:lastRenderedPageBreak/>
         <w:drawing>
           <wp:inline distT="0" distB="0" distL="0" distR="0" wp14:anchorId="4F21813C" wp14:editId="66242900">
             <wp:extent cx="5274310" cy="3700145"/>
@@ -915,7 +784,7 @@
                     </pic:cNvPicPr>
                   </pic:nvPicPr>
                   <pic:blipFill>
-                    <a:blip r:embed="rId13">
+                    <a:blip r:embed="rId12">
                       <a:extLst>
                         <a:ext uri="{28A0092B-C50C-407E-A947-70E740481C1C}">
                           <a14:useLocalDpi xmlns:a14="http://schemas.microsoft.com/office/drawing/2010/main" val="0"/>
@@ -1050,7 +919,7 @@
                     </pic:cNvPicPr>
                   </pic:nvPicPr>
                   <pic:blipFill>
-                    <a:blip r:embed="rId14" cstate="print">
+                    <a:blip r:embed="rId13" cstate="print">
                       <a:extLst>
                         <a:ext uri="{28A0092B-C50C-407E-A947-70E740481C1C}">
                           <a14:useLocalDpi xmlns:a14="http://schemas.microsoft.com/office/drawing/2010/main" val="0"/>
@@ -1106,72 +975,72 @@
           <w:rFonts w:ascii="Times" w:hAnsi="Times" w:cs="Times"/>
           <w:color w:val="000000"/>
         </w:rPr>
+        <w:t xml:space="preserve">View Offers and Promotions </w:t>
+      </w:r>
+      <w:r>
+        <w:rPr>
+          <w:rFonts w:ascii="Times" w:hAnsi="Times" w:cs="Times"/>
+          <w:color w:val="000000"/>
+        </w:rPr>
+        <w:t>sequences</w:t>
+      </w:r>
+    </w:p>
+    <w:p>
+      <w:pPr>
+        <w:bidi w:val="0"/>
+        <w:rPr>
+          <w:rFonts w:ascii="Times" w:hAnsi="Times" w:cs="Times"/>
+          <w:color w:val="000000"/>
+        </w:rPr>
+      </w:pPr>
+      <w:r>
+        <w:rPr>
+          <w:rFonts w:ascii="Times" w:hAnsi="Times" w:cs="Times"/>
+          <w:color w:val="000000"/>
+        </w:rPr>
+        <w:t>ID:</w:t>
+      </w:r>
+      <w:r>
+        <w:rPr>
+          <w:rFonts w:ascii="Times" w:hAnsi="Times" w:cs="Times"/>
+          <w:color w:val="000000"/>
+        </w:rPr>
+        <w:t xml:space="preserve"> </w:t>
+      </w:r>
+      <w:r>
+        <w:rPr>
+          <w:rFonts w:ascii="Times" w:hAnsi="Times" w:cs="Times"/>
+          <w:color w:val="000000"/>
+        </w:rPr>
+        <w:t>F_SQ_ViewOffers</w:t>
+      </w:r>
+      <w:r>
+        <w:rPr>
+          <w:rFonts w:ascii="Times" w:hAnsi="Times" w:cs="Times"/>
+          <w:color w:val="000000"/>
+        </w:rPr>
+        <w:t>&amp;Promotions</w:t>
+      </w:r>
+      <w:r>
+        <w:rPr>
+          <w:rFonts w:ascii="Times" w:hAnsi="Times" w:cs="Times"/>
+          <w:color w:val="000000"/>
+        </w:rPr>
+        <w:t>_007</w:t>
+      </w:r>
+    </w:p>
+    <w:p>
+      <w:pPr>
+        <w:bidi w:val="0"/>
+      </w:pPr>
+      <w:r>
+        <w:rPr>
+          <w:rFonts w:ascii="Times" w:hAnsi="Times" w:cs="Times"/>
+          <w:noProof/>
+          <w:color w:val="000000"/>
+          <w:bdr w:val="none" w:sz="0" w:space="0" w:color="auto" w:frame="1"/>
+        </w:rPr>
         <w:lastRenderedPageBreak/>
-        <w:t xml:space="preserve">View Offers and Promotions </w:t>
-      </w:r>
-      <w:r>
-        <w:rPr>
-          <w:rFonts w:ascii="Times" w:hAnsi="Times" w:cs="Times"/>
-          <w:color w:val="000000"/>
-        </w:rPr>
-        <w:t>sequences</w:t>
-      </w:r>
-    </w:p>
-    <w:p>
-      <w:pPr>
-        <w:bidi w:val="0"/>
-        <w:rPr>
-          <w:rFonts w:ascii="Times" w:hAnsi="Times" w:cs="Times"/>
-          <w:color w:val="000000"/>
-        </w:rPr>
-      </w:pPr>
-      <w:r>
-        <w:rPr>
-          <w:rFonts w:ascii="Times" w:hAnsi="Times" w:cs="Times"/>
-          <w:color w:val="000000"/>
-        </w:rPr>
-        <w:t>ID:</w:t>
-      </w:r>
-      <w:r>
-        <w:rPr>
-          <w:rFonts w:ascii="Times" w:hAnsi="Times" w:cs="Times"/>
-          <w:color w:val="000000"/>
-        </w:rPr>
-        <w:t xml:space="preserve"> </w:t>
-      </w:r>
-      <w:r>
-        <w:rPr>
-          <w:rFonts w:ascii="Times" w:hAnsi="Times" w:cs="Times"/>
-          <w:color w:val="000000"/>
-        </w:rPr>
-        <w:t>F_SQ_ViewOffers</w:t>
-      </w:r>
-      <w:r>
-        <w:rPr>
-          <w:rFonts w:ascii="Times" w:hAnsi="Times" w:cs="Times"/>
-          <w:color w:val="000000"/>
-        </w:rPr>
-        <w:t>&amp;Promotions</w:t>
-      </w:r>
-      <w:r>
-        <w:rPr>
-          <w:rFonts w:ascii="Times" w:hAnsi="Times" w:cs="Times"/>
-          <w:color w:val="000000"/>
-        </w:rPr>
-        <w:t>_007</w:t>
-      </w:r>
-    </w:p>
-    <w:p>
-      <w:pPr>
-        <w:bidi w:val="0"/>
-      </w:pPr>
-      <w:r>
-        <w:rPr>
-          <w:rFonts w:ascii="Times" w:hAnsi="Times" w:cs="Times"/>
-          <w:noProof/>
-          <w:color w:val="000000"/>
-          <w:bdr w:val="none" w:sz="0" w:space="0" w:color="auto" w:frame="1"/>
-        </w:rPr>
         <w:drawing>
           <wp:inline distT="0" distB="0" distL="0" distR="0" wp14:anchorId="3D6AB06E" wp14:editId="21582BA0">
             <wp:extent cx="5269230" cy="3030220"/>
@@ -1190,7 +1059,7 @@
                     </pic:cNvPicPr>
                   </pic:nvPicPr>
                   <pic:blipFill>
-                    <a:blip r:embed="rId15">
+                    <a:blip r:embed="rId14">
                       <a:extLst>
                         <a:ext uri="{28A0092B-C50C-407E-A947-70E740481C1C}">
                           <a14:useLocalDpi xmlns:a14="http://schemas.microsoft.com/office/drawing/2010/main" val="0"/>
@@ -1325,7 +1194,6 @@
           <w:rFonts w:ascii="Times" w:hAnsi="Times" w:cs="Times"/>
           <w:color w:val="000000"/>
         </w:rPr>
-        <w:lastRenderedPageBreak/>
         <w:t>Select an offer/Promotion to apply Sequence</w:t>
       </w:r>
     </w:p>
@@ -1401,7 +1269,7 @@
                     </pic:cNvPicPr>
                   </pic:nvPicPr>
                   <pic:blipFill>
-                    <a:blip r:embed="rId16">
+                    <a:blip r:embed="rId15">
                       <a:extLst>
                         <a:ext uri="{28A0092B-C50C-407E-A947-70E740481C1C}">
                           <a14:useLocalDpi xmlns:a14="http://schemas.microsoft.com/office/drawing/2010/main" val="0"/>
@@ -1462,7 +1330,7 @@
                     </pic:cNvPicPr>
                   </pic:nvPicPr>
                   <pic:blipFill>
-                    <a:blip r:embed="rId17">
+                    <a:blip r:embed="rId16">
                       <a:extLst>
                         <a:ext uri="{28A0092B-C50C-407E-A947-70E740481C1C}">
                           <a14:useLocalDpi xmlns:a14="http://schemas.microsoft.com/office/drawing/2010/main" val="0"/>
@@ -1543,142 +1411,48 @@
           <w:szCs w:val="36"/>
         </w:rPr>
       </w:pPr>
-      <w:r>
+    </w:p>
+    <w:p>
+      <w:pPr>
+        <w:bidi w:val="0"/>
         <w:rPr>
           <w:color w:val="2F5496" w:themeColor="accent1" w:themeShade="BF"/>
           <w:sz w:val="36"/>
           <w:szCs w:val="36"/>
         </w:rPr>
-        <w:lastRenderedPageBreak/>
-        <w:t>Admin Functionalities</w:t>
-      </w:r>
-      <w:r>
+      </w:pPr>
+    </w:p>
+    <w:p>
+      <w:pPr>
+        <w:bidi w:val="0"/>
         <w:rPr>
           <w:color w:val="2F5496" w:themeColor="accent1" w:themeShade="BF"/>
           <w:sz w:val="36"/>
           <w:szCs w:val="36"/>
         </w:rPr>
+      </w:pPr>
+      <w:r>
+        <w:rPr>
+          <w:color w:val="2F5496" w:themeColor="accent1" w:themeShade="BF"/>
+          <w:sz w:val="36"/>
+          <w:szCs w:val="36"/>
+        </w:rPr>
+        <w:lastRenderedPageBreak/>
+        <w:t>Admin Functionalities</w:t>
+      </w:r>
+      <w:r>
+        <w:rPr>
+          <w:color w:val="2F5496" w:themeColor="accent1" w:themeShade="BF"/>
+          <w:sz w:val="36"/>
+          <w:szCs w:val="36"/>
+        </w:rPr>
         <w:t>:</w:t>
       </w:r>
     </w:p>
     <w:p>
       <w:pPr>
         <w:bidi w:val="0"/>
-        <w:rPr>
-          <w:rFonts w:ascii="Times" w:hAnsi="Times" w:cs="Times"/>
-          <w:color w:val="000000"/>
-        </w:rPr>
-      </w:pPr>
-      <w:r>
-        <w:rPr>
-          <w:rFonts w:ascii="Times" w:hAnsi="Times" w:cs="Times"/>
-          <w:color w:val="000000"/>
-        </w:rPr>
-        <w:t xml:space="preserve">Add User </w:t>
-      </w:r>
-      <w:r>
-        <w:rPr>
-          <w:rFonts w:ascii="Times" w:hAnsi="Times" w:cs="Times"/>
-          <w:color w:val="000000"/>
-        </w:rPr>
-        <w:t>Sequence</w:t>
-      </w:r>
-      <w:r>
-        <w:rPr>
-          <w:rFonts w:ascii="Times" w:hAnsi="Times" w:cs="Times"/>
-          <w:color w:val="000000"/>
-        </w:rPr>
-        <w:t xml:space="preserve">  </w:t>
-      </w:r>
-    </w:p>
-    <w:p>
-      <w:pPr>
-        <w:bidi w:val="0"/>
-      </w:pPr>
-      <w:r>
-        <w:rPr>
-          <w:rFonts w:ascii="Times" w:hAnsi="Times" w:cs="Times"/>
-          <w:color w:val="000000"/>
-        </w:rPr>
-        <w:t>ID:</w:t>
-      </w:r>
-      <w:r>
-        <w:rPr>
-          <w:rFonts w:ascii="Times" w:hAnsi="Times" w:cs="Times"/>
-          <w:color w:val="000000"/>
-        </w:rPr>
-        <w:t xml:space="preserve"> </w:t>
-      </w:r>
-      <w:r>
-        <w:rPr>
-          <w:rFonts w:ascii="Times" w:hAnsi="Times" w:cs="Times"/>
-          <w:color w:val="000000"/>
-        </w:rPr>
-        <w:t>F_SQ_AddUser_009</w:t>
-      </w:r>
-    </w:p>
-    <w:p>
-      <w:pPr>
-        <w:bidi w:val="0"/>
-      </w:pPr>
-      <w:r>
-        <w:rPr>
-          <w:rFonts w:ascii="Times" w:hAnsi="Times" w:cs="Times"/>
-          <w:b/>
-          <w:bCs/>
-          <w:noProof/>
-          <w:color w:val="000000"/>
-          <w:bdr w:val="none" w:sz="0" w:space="0" w:color="auto" w:frame="1"/>
-        </w:rPr>
-        <w:drawing>
-          <wp:inline distT="0" distB="0" distL="0" distR="0" wp14:anchorId="74301061" wp14:editId="72F145F5">
-            <wp:extent cx="5274310" cy="1928495"/>
-            <wp:effectExtent l="0" t="0" r="2540" b="0"/>
-            <wp:docPr id="22" name="Picture 22"/>
-            <wp:cNvGraphicFramePr>
-              <a:graphicFrameLocks xmlns:a="http://schemas.openxmlformats.org/drawingml/2006/main" noChangeAspect="1"/>
-            </wp:cNvGraphicFramePr>
-            <a:graphic xmlns:a="http://schemas.openxmlformats.org/drawingml/2006/main">
-              <a:graphicData uri="http://schemas.openxmlformats.org/drawingml/2006/picture">
-                <pic:pic xmlns:pic="http://schemas.openxmlformats.org/drawingml/2006/picture">
-                  <pic:nvPicPr>
-                    <pic:cNvPr id="0" name="Picture 1"/>
-                    <pic:cNvPicPr>
-                      <a:picLocks noChangeAspect="1" noChangeArrowheads="1"/>
-                    </pic:cNvPicPr>
-                  </pic:nvPicPr>
-                  <pic:blipFill>
-                    <a:blip r:embed="rId18" cstate="print">
-                      <a:extLst>
-                        <a:ext uri="{28A0092B-C50C-407E-A947-70E740481C1C}">
-                          <a14:useLocalDpi xmlns:a14="http://schemas.microsoft.com/office/drawing/2010/main" val="0"/>
-                        </a:ext>
-                      </a:extLst>
-                    </a:blip>
-                    <a:srcRect/>
-                    <a:stretch>
-                      <a:fillRect/>
-                    </a:stretch>
-                  </pic:blipFill>
-                  <pic:spPr bwMode="auto">
-                    <a:xfrm>
-                      <a:off x="0" y="0"/>
-                      <a:ext cx="5274310" cy="1928495"/>
-                    </a:xfrm>
-                    <a:prstGeom prst="rect">
-                      <a:avLst/>
-                    </a:prstGeom>
-                    <a:noFill/>
-                    <a:ln>
-                      <a:noFill/>
-                    </a:ln>
-                  </pic:spPr>
-                </pic:pic>
-              </a:graphicData>
-            </a:graphic>
-          </wp:inline>
-        </w:drawing>
-      </w:r>
+      </w:pPr>
       <w:r>
         <w:br/>
       </w:r>
@@ -1763,7 +1537,7 @@
                     </pic:cNvPicPr>
                   </pic:nvPicPr>
                   <pic:blipFill>
-                    <a:blip r:embed="rId19" cstate="print">
+                    <a:blip r:embed="rId17" cstate="print">
                       <a:extLst>
                         <a:ext uri="{28A0092B-C50C-407E-A947-70E740481C1C}">
                           <a14:useLocalDpi xmlns:a14="http://schemas.microsoft.com/office/drawing/2010/main" val="0"/>
@@ -1808,51 +1582,6 @@
     <w:p>
       <w:pPr>
         <w:bidi w:val="0"/>
-      </w:pPr>
-    </w:p>
-    <w:p>
-      <w:pPr>
-        <w:bidi w:val="0"/>
-      </w:pPr>
-    </w:p>
-    <w:p>
-      <w:pPr>
-        <w:bidi w:val="0"/>
-      </w:pPr>
-    </w:p>
-    <w:p>
-      <w:pPr>
-        <w:bidi w:val="0"/>
-      </w:pPr>
-    </w:p>
-    <w:p>
-      <w:pPr>
-        <w:bidi w:val="0"/>
-      </w:pPr>
-    </w:p>
-    <w:p>
-      <w:pPr>
-        <w:bidi w:val="0"/>
-      </w:pPr>
-    </w:p>
-    <w:p>
-      <w:pPr>
-        <w:bidi w:val="0"/>
-      </w:pPr>
-    </w:p>
-    <w:p>
-      <w:pPr>
-        <w:bidi w:val="0"/>
-      </w:pPr>
-    </w:p>
-    <w:p>
-      <w:pPr>
-        <w:bidi w:val="0"/>
-      </w:pPr>
-    </w:p>
-    <w:p>
-      <w:pPr>
-        <w:bidi w:val="0"/>
         <w:rPr>
           <w:rFonts w:ascii="Times" w:hAnsi="Times" w:cs="Times"/>
           <w:color w:val="000000"/>
@@ -1934,7 +1663,7 @@
                     </pic:cNvPicPr>
                   </pic:nvPicPr>
                   <pic:blipFill>
-                    <a:blip r:embed="rId20">
+                    <a:blip r:embed="rId18">
                       <a:extLst>
                         <a:ext uri="{28A0092B-C50C-407E-A947-70E740481C1C}">
                           <a14:useLocalDpi xmlns:a14="http://schemas.microsoft.com/office/drawing/2010/main" val="0"/>
@@ -1974,11 +1703,57 @@
           <w:color w:val="000000"/>
         </w:rPr>
       </w:pPr>
-      <w:r>
-        <w:rPr>
-          <w:rFonts w:ascii="Times" w:hAnsi="Times" w:cs="Times"/>
-          <w:color w:val="000000"/>
-        </w:rPr>
+    </w:p>
+    <w:p>
+      <w:pPr>
+        <w:bidi w:val="0"/>
+        <w:rPr>
+          <w:rFonts w:ascii="Times" w:hAnsi="Times" w:cs="Times"/>
+          <w:color w:val="000000"/>
+        </w:rPr>
+      </w:pPr>
+    </w:p>
+    <w:p>
+      <w:pPr>
+        <w:bidi w:val="0"/>
+        <w:rPr>
+          <w:rFonts w:ascii="Times" w:hAnsi="Times" w:cs="Times"/>
+          <w:color w:val="000000"/>
+        </w:rPr>
+      </w:pPr>
+    </w:p>
+    <w:p>
+      <w:pPr>
+        <w:bidi w:val="0"/>
+        <w:rPr>
+          <w:rFonts w:ascii="Times" w:hAnsi="Times" w:cs="Times"/>
+          <w:color w:val="000000"/>
+        </w:rPr>
+      </w:pPr>
+    </w:p>
+    <w:p>
+      <w:pPr>
+        <w:bidi w:val="0"/>
+        <w:rPr>
+          <w:rFonts w:ascii="Times" w:hAnsi="Times" w:cs="Times"/>
+          <w:color w:val="000000"/>
+        </w:rPr>
+      </w:pPr>
+    </w:p>
+    <w:p>
+      <w:pPr>
+        <w:bidi w:val="0"/>
+        <w:rPr>
+          <w:rFonts w:ascii="Times" w:hAnsi="Times" w:cs="Times"/>
+          <w:color w:val="000000"/>
+        </w:rPr>
+      </w:pPr>
+      <w:r>
+        <w:rPr>
+          <w:rFonts w:ascii="Times" w:hAnsi="Times" w:cs="Times"/>
+          <w:color w:val="000000"/>
+        </w:rPr>
+        <w:lastRenderedPageBreak/>
         <w:t xml:space="preserve">Add Offers </w:t>
       </w:r>
       <w:r>
@@ -2046,7 +1821,7 @@
                     </pic:cNvPicPr>
                   </pic:nvPicPr>
                   <pic:blipFill>
-                    <a:blip r:embed="rId21">
+                    <a:blip r:embed="rId19">
                       <a:extLst>
                         <a:ext uri="{28A0092B-C50C-407E-A947-70E740481C1C}">
                           <a14:useLocalDpi xmlns:a14="http://schemas.microsoft.com/office/drawing/2010/main" val="0"/>
@@ -2132,131 +1907,6 @@
       <w:pPr>
         <w:bidi w:val="0"/>
       </w:pPr>
-      <w:r>
-        <w:rPr>
-          <w:rFonts w:ascii="Times" w:hAnsi="Times" w:cs="Times"/>
-          <w:color w:val="000000"/>
-        </w:rPr>
-        <w:lastRenderedPageBreak/>
-        <w:t xml:space="preserve">Add </w:t>
-      </w:r>
-      <w:proofErr w:type="spellStart"/>
-      <w:r>
-        <w:rPr>
-          <w:rFonts w:ascii="Times" w:hAnsi="Times" w:cs="Times"/>
-          <w:color w:val="000000"/>
-        </w:rPr>
-        <w:t>Admin</w:t>
-      </w:r>
-      <w:r>
-        <w:rPr>
-          <w:rFonts w:ascii="Times" w:hAnsi="Times" w:cs="Times"/>
-          <w:color w:val="000000"/>
-        </w:rPr>
-        <w:t>Sequence</w:t>
-      </w:r>
-      <w:proofErr w:type="spellEnd"/>
-    </w:p>
-    <w:p>
-      <w:pPr>
-        <w:bidi w:val="0"/>
-      </w:pPr>
-      <w:r>
-        <w:rPr>
-          <w:rFonts w:ascii="Times" w:hAnsi="Times" w:cs="Times"/>
-          <w:color w:val="000000"/>
-        </w:rPr>
-        <w:t>ID:</w:t>
-      </w:r>
-      <w:r>
-        <w:rPr>
-          <w:rFonts w:ascii="Times" w:hAnsi="Times" w:cs="Times"/>
-          <w:color w:val="000000"/>
-        </w:rPr>
-        <w:t xml:space="preserve"> </w:t>
-      </w:r>
-      <w:r>
-        <w:rPr>
-          <w:rFonts w:ascii="Times" w:hAnsi="Times" w:cs="Times"/>
-          <w:color w:val="000000"/>
-        </w:rPr>
-        <w:t>F_SQ_Add</w:t>
-      </w:r>
-      <w:r>
-        <w:rPr>
-          <w:rFonts w:ascii="Times" w:hAnsi="Times" w:cs="Times"/>
-          <w:color w:val="000000"/>
-        </w:rPr>
-        <w:t>Admin</w:t>
-      </w:r>
-      <w:r>
-        <w:rPr>
-          <w:rFonts w:ascii="Times" w:hAnsi="Times" w:cs="Times"/>
-          <w:color w:val="000000"/>
-        </w:rPr>
-        <w:t>_013</w:t>
-      </w:r>
-    </w:p>
-    <w:p>
-      <w:pPr>
-        <w:bidi w:val="0"/>
-      </w:pPr>
-      <w:r>
-        <w:rPr>
-          <w:rFonts w:ascii="Times" w:hAnsi="Times" w:cs="Times"/>
-          <w:noProof/>
-          <w:color w:val="000000"/>
-          <w:bdr w:val="none" w:sz="0" w:space="0" w:color="auto" w:frame="1"/>
-        </w:rPr>
-        <w:drawing>
-          <wp:inline distT="0" distB="0" distL="0" distR="0" wp14:anchorId="7009DA3A" wp14:editId="6C34477A">
-            <wp:extent cx="5274310" cy="1961515"/>
-            <wp:effectExtent l="0" t="0" r="2540" b="635"/>
-            <wp:docPr id="34" name="Picture 34"/>
-            <wp:cNvGraphicFramePr>
-              <a:graphicFrameLocks xmlns:a="http://schemas.openxmlformats.org/drawingml/2006/main" noChangeAspect="1"/>
-            </wp:cNvGraphicFramePr>
-            <a:graphic xmlns:a="http://schemas.openxmlformats.org/drawingml/2006/main">
-              <a:graphicData uri="http://schemas.openxmlformats.org/drawingml/2006/picture">
-                <pic:pic xmlns:pic="http://schemas.openxmlformats.org/drawingml/2006/picture">
-                  <pic:nvPicPr>
-                    <pic:cNvPr id="0" name="Picture 28"/>
-                    <pic:cNvPicPr>
-                      <a:picLocks noChangeAspect="1" noChangeArrowheads="1"/>
-                    </pic:cNvPicPr>
-                  </pic:nvPicPr>
-                  <pic:blipFill>
-                    <a:blip r:embed="rId22">
-                      <a:extLst>
-                        <a:ext uri="{28A0092B-C50C-407E-A947-70E740481C1C}">
-                          <a14:useLocalDpi xmlns:a14="http://schemas.microsoft.com/office/drawing/2010/main" val="0"/>
-                        </a:ext>
-                      </a:extLst>
-                    </a:blip>
-                    <a:srcRect/>
-                    <a:stretch>
-                      <a:fillRect/>
-                    </a:stretch>
-                  </pic:blipFill>
-                  <pic:spPr bwMode="auto">
-                    <a:xfrm>
-                      <a:off x="0" y="0"/>
-                      <a:ext cx="5274310" cy="1961515"/>
-                    </a:xfrm>
-                    <a:prstGeom prst="rect">
-                      <a:avLst/>
-                    </a:prstGeom>
-                    <a:noFill/>
-                    <a:ln>
-                      <a:noFill/>
-                    </a:ln>
-                  </pic:spPr>
-                </pic:pic>
-              </a:graphicData>
-            </a:graphic>
-          </wp:inline>
-        </w:drawing>
-      </w:r>
     </w:p>
     <w:sectPr>
       <w:pgSz w:w="11906" w:h="16838"/>
@@ -3496,6 +3146,7 @@
   </w:compat>
   <w:rsids>
     <w:rsidRoot w:val="006C7D06"/>
+    <w:rsid w:val="005F1FA4"/>
     <w:rsid w:val="00611404"/>
     <w:rsid w:val="006C7D06"/>
     <w:rsid w:val="00BF7F65"/>

</xml_diff>